<commit_message>
Tilføjelse til GPS dokumentation
Co-Authored-By: MichaelSiggaard <80092304+MichaelSiggaard@users.noreply.github.com>
</commit_message>
<xml_diff>
--- a/GPS/Dokumentation af GPS.docx
+++ b/GPS/Dokumentation af GPS.docx
@@ -13,24 +13,271 @@
     <w:p/>
     <w:p>
       <w:r>
-        <w:t xml:space="preserve">Dette dokument beskriver opbyggelse og kodning af GPS-modulet. </w:t>
+        <w:t>Dette dokument beskriver opbyggels</w:t>
+      </w:r>
+      <w:r>
+        <w:t>e</w:t>
+      </w:r>
+      <w:r>
+        <w:t xml:space="preserve">. </w:t>
+      </w:r>
+    </w:p>
+    <w:p>
+      <w:r>
+        <w:t>Kodebeskrivelse findes i source- og header-filerne.</w:t>
+      </w:r>
+    </w:p>
+    <w:p>
+      <w:r>
+        <w:t xml:space="preserve">Det første vi har </w:t>
+      </w:r>
+      <w:proofErr w:type="gramStart"/>
+      <w:r>
+        <w:t>gjort</w:t>
+      </w:r>
+      <w:proofErr w:type="gramEnd"/>
+      <w:r>
+        <w:t xml:space="preserve"> er opsætning af kommunikation til UART, som kan ses i vinduet: </w:t>
+      </w:r>
+    </w:p>
+    <w:p>
+      <w:r>
+        <w:rPr>
+          <w:noProof/>
+        </w:rPr>
+        <w:drawing>
+          <wp:inline distT="0" distB="0" distL="0" distR="0" wp14:anchorId="3026D679" wp14:editId="03FCA842">
+            <wp:extent cx="6120130" cy="4196715"/>
+            <wp:effectExtent l="0" t="0" r="0" b="0"/>
+            <wp:docPr id="3" name="Billede 3"/>
+            <wp:cNvGraphicFramePr>
+              <a:graphicFrameLocks xmlns:a="http://schemas.openxmlformats.org/drawingml/2006/main" noChangeAspect="1"/>
+            </wp:cNvGraphicFramePr>
+            <a:graphic xmlns:a="http://schemas.openxmlformats.org/drawingml/2006/main">
+              <a:graphicData uri="http://schemas.openxmlformats.org/drawingml/2006/picture">
+                <pic:pic xmlns:pic="http://schemas.openxmlformats.org/drawingml/2006/picture">
+                  <pic:nvPicPr>
+                    <pic:cNvPr id="1" name=""/>
+                    <pic:cNvPicPr/>
+                  </pic:nvPicPr>
+                  <pic:blipFill>
+                    <a:blip r:embed="rId4"/>
+                    <a:stretch>
+                      <a:fillRect/>
+                    </a:stretch>
+                  </pic:blipFill>
+                  <pic:spPr>
+                    <a:xfrm>
+                      <a:off x="0" y="0"/>
+                      <a:ext cx="6120130" cy="4196715"/>
+                    </a:xfrm>
+                    <a:prstGeom prst="rect">
+                      <a:avLst/>
+                    </a:prstGeom>
+                  </pic:spPr>
+                </pic:pic>
+              </a:graphicData>
+            </a:graphic>
+          </wp:inline>
+        </w:drawing>
+      </w:r>
+    </w:p>
+    <w:p>
+      <w:r>
+        <w:rPr>
+          <w:noProof/>
+        </w:rPr>
+        <w:lastRenderedPageBreak/>
+        <w:drawing>
+          <wp:inline distT="0" distB="0" distL="0" distR="0" wp14:anchorId="4AC06A0D" wp14:editId="7CD55BF3">
+            <wp:extent cx="6120130" cy="3133090"/>
+            <wp:effectExtent l="0" t="0" r="0" b="0"/>
+            <wp:docPr id="2" name="Billede 2"/>
+            <wp:cNvGraphicFramePr>
+              <a:graphicFrameLocks xmlns:a="http://schemas.openxmlformats.org/drawingml/2006/main" noChangeAspect="1"/>
+            </wp:cNvGraphicFramePr>
+            <a:graphic xmlns:a="http://schemas.openxmlformats.org/drawingml/2006/main">
+              <a:graphicData uri="http://schemas.openxmlformats.org/drawingml/2006/picture">
+                <pic:pic xmlns:pic="http://schemas.openxmlformats.org/drawingml/2006/picture">
+                  <pic:nvPicPr>
+                    <pic:cNvPr id="1" name=""/>
+                    <pic:cNvPicPr/>
+                  </pic:nvPicPr>
+                  <pic:blipFill>
+                    <a:blip r:embed="rId5"/>
+                    <a:stretch>
+                      <a:fillRect/>
+                    </a:stretch>
+                  </pic:blipFill>
+                  <pic:spPr>
+                    <a:xfrm>
+                      <a:off x="0" y="0"/>
+                      <a:ext cx="6120130" cy="3133090"/>
+                    </a:xfrm>
+                    <a:prstGeom prst="rect">
+                      <a:avLst/>
+                    </a:prstGeom>
+                  </pic:spPr>
+                </pic:pic>
+              </a:graphicData>
+            </a:graphic>
+          </wp:inline>
+        </w:drawing>
+      </w:r>
+    </w:p>
+    <w:p>
+      <w:r>
+        <w:rPr>
+          <w:noProof/>
+        </w:rPr>
+        <w:drawing>
+          <wp:inline distT="0" distB="0" distL="0" distR="0" wp14:anchorId="54688D6B" wp14:editId="3D872380">
+            <wp:extent cx="6120130" cy="498475"/>
+            <wp:effectExtent l="0" t="0" r="0" b="0"/>
+            <wp:docPr id="1" name="Billede 1"/>
+            <wp:cNvGraphicFramePr>
+              <a:graphicFrameLocks xmlns:a="http://schemas.openxmlformats.org/drawingml/2006/main" noChangeAspect="1"/>
+            </wp:cNvGraphicFramePr>
+            <a:graphic xmlns:a="http://schemas.openxmlformats.org/drawingml/2006/main">
+              <a:graphicData uri="http://schemas.openxmlformats.org/drawingml/2006/picture">
+                <pic:pic xmlns:pic="http://schemas.openxmlformats.org/drawingml/2006/picture">
+                  <pic:nvPicPr>
+                    <pic:cNvPr id="1" name=""/>
+                    <pic:cNvPicPr/>
+                  </pic:nvPicPr>
+                  <pic:blipFill>
+                    <a:blip r:embed="rId6"/>
+                    <a:stretch>
+                      <a:fillRect/>
+                    </a:stretch>
+                  </pic:blipFill>
+                  <pic:spPr>
+                    <a:xfrm>
+                      <a:off x="0" y="0"/>
+                      <a:ext cx="6120130" cy="498475"/>
+                    </a:xfrm>
+                    <a:prstGeom prst="rect">
+                      <a:avLst/>
+                    </a:prstGeom>
+                  </pic:spPr>
+                </pic:pic>
+              </a:graphicData>
+            </a:graphic>
+          </wp:inline>
+        </w:drawing>
+      </w:r>
+    </w:p>
+    <w:p/>
+    <w:p/>
+    <w:p>
+      <w:r>
+        <w:t>Følgende er genereret af indstillingerne i CubeMX:</w:t>
+      </w:r>
+    </w:p>
+    <w:p>
+      <w:r>
+        <w:rPr>
+          <w:noProof/>
+        </w:rPr>
+        <w:drawing>
+          <wp:inline distT="0" distB="0" distL="0" distR="0" wp14:anchorId="2316201C" wp14:editId="22DAA6EB">
+            <wp:extent cx="5915025" cy="962025"/>
+            <wp:effectExtent l="0" t="0" r="9525" b="9525"/>
+            <wp:docPr id="4" name="Billede 4"/>
+            <wp:cNvGraphicFramePr>
+              <a:graphicFrameLocks xmlns:a="http://schemas.openxmlformats.org/drawingml/2006/main" noChangeAspect="1"/>
+            </wp:cNvGraphicFramePr>
+            <a:graphic xmlns:a="http://schemas.openxmlformats.org/drawingml/2006/main">
+              <a:graphicData uri="http://schemas.openxmlformats.org/drawingml/2006/picture">
+                <pic:pic xmlns:pic="http://schemas.openxmlformats.org/drawingml/2006/picture">
+                  <pic:nvPicPr>
+                    <pic:cNvPr id="1" name=""/>
+                    <pic:cNvPicPr/>
+                  </pic:nvPicPr>
+                  <pic:blipFill>
+                    <a:blip r:embed="rId7"/>
+                    <a:stretch>
+                      <a:fillRect/>
+                    </a:stretch>
+                  </pic:blipFill>
+                  <pic:spPr>
+                    <a:xfrm>
+                      <a:off x="0" y="0"/>
+                      <a:ext cx="5915025" cy="962025"/>
+                    </a:xfrm>
+                    <a:prstGeom prst="rect">
+                      <a:avLst/>
+                    </a:prstGeom>
+                  </pic:spPr>
+                </pic:pic>
+              </a:graphicData>
+            </a:graphic>
+          </wp:inline>
+        </w:drawing>
       </w:r>
     </w:p>
     <w:p/>
     <w:p>
       <w:r>
-        <w:t xml:space="preserve">Det første vi har </w:t>
+        <w:t>Følgende er funktionskaldet og data-parameteren for læsning af GPS data</w:t>
+      </w:r>
+      <w:r>
+        <w:t xml:space="preserve"> (HAL_</w:t>
       </w:r>
       <w:proofErr w:type="gramStart"/>
       <w:r>
-        <w:t>gjort</w:t>
+        <w:t>DELAY(</w:t>
       </w:r>
       <w:proofErr w:type="gramEnd"/>
       <w:r>
-        <w:t xml:space="preserve"> er opsætning af kommunikation til UART, som kan ses i vinduet: </w:t>
+        <w:t>) behøves ikke)</w:t>
+      </w:r>
+      <w:r>
+        <w:t>:</w:t>
       </w:r>
     </w:p>
-    <w:p/>
+    <w:p>
+      <w:r>
+        <w:rPr>
+          <w:noProof/>
+        </w:rPr>
+        <w:drawing>
+          <wp:inline distT="0" distB="0" distL="0" distR="0" wp14:anchorId="616D14DE" wp14:editId="30C674C5">
+            <wp:extent cx="3095625" cy="1762125"/>
+            <wp:effectExtent l="0" t="0" r="9525" b="9525"/>
+            <wp:docPr id="5" name="Billede 5"/>
+            <wp:cNvGraphicFramePr>
+              <a:graphicFrameLocks xmlns:a="http://schemas.openxmlformats.org/drawingml/2006/main" noChangeAspect="1"/>
+            </wp:cNvGraphicFramePr>
+            <a:graphic xmlns:a="http://schemas.openxmlformats.org/drawingml/2006/main">
+              <a:graphicData uri="http://schemas.openxmlformats.org/drawingml/2006/picture">
+                <pic:pic xmlns:pic="http://schemas.openxmlformats.org/drawingml/2006/picture">
+                  <pic:nvPicPr>
+                    <pic:cNvPr id="1" name=""/>
+                    <pic:cNvPicPr/>
+                  </pic:nvPicPr>
+                  <pic:blipFill>
+                    <a:blip r:embed="rId8"/>
+                    <a:stretch>
+                      <a:fillRect/>
+                    </a:stretch>
+                  </pic:blipFill>
+                  <pic:spPr>
+                    <a:xfrm>
+                      <a:off x="0" y="0"/>
+                      <a:ext cx="3095625" cy="1762125"/>
+                    </a:xfrm>
+                    <a:prstGeom prst="rect">
+                      <a:avLst/>
+                    </a:prstGeom>
+                  </pic:spPr>
+                </pic:pic>
+              </a:graphicData>
+            </a:graphic>
+          </wp:inline>
+        </w:drawing>
+      </w:r>
+    </w:p>
     <w:sectPr>
       <w:pgSz w:w="11906" w:h="16838"/>
       <w:pgMar w:top="1701" w:right="1134" w:bottom="1701" w:left="1134" w:header="708" w:footer="708" w:gutter="0"/>

</xml_diff>